<commit_message>
ignore y con la documentación subida
</commit_message>
<xml_diff>
--- a/otros/Memoria-TFM-Alberto Rodríguez Gómez.docx
+++ b/otros/Memoria-TFM-Alberto Rodríguez Gómez.docx
@@ -615,25 +615,21 @@
         <w:rPr>
           <w:sz w:val="20"/>
         </w:rPr>
-        <w:t xml:space="preserve">Este proyecto tiene como objetivo llevar a cabo una aplicación </w:t>
-      </w:r>
-      <w:r>
+        <w:t xml:space="preserve">Este proyecto tiene como objetivo llevar a cabo una aplicación que permita al usuario, en función de unos parámetros que defina relacionados con las dimensiones del pétalo y el sépalo de una planta, hallar la probabilidad de que sea de un tipo u otro de iris.  La aplicación se ha realizado como es requisitado con el framework de Streamlit y se ha desarrollado en el lenguaje de Python. Se ha utilizado como editor del código fuente la plataforma de Visual Studio Code, que además de ofrecer la posibilidad de integrar el lenguaje de desarrollo utilizado, también nos ofrece soporte para integrar otras herramientas que se han utilizado como los cuadernos de Jupyter o la integración con Github. </w:t>
+      </w:r>
+    </w:p>
+    <w:p>
+      <w:pPr>
+        <w:pStyle w:val="Normal"/>
+        <w:ind w:firstLine="708"/>
         <w:rPr>
           <w:sz w:val="20"/>
         </w:rPr>
-        <w:t xml:space="preserve">que permita al usuario, en función de unos parámetros que defina relacionados con las dimensiones del pétalo y el sépalo de una planta, hallar la probabilidad de que sea de un tipo u otro de iris.  La aplicación se ha realizado como es requisitado con el framework de Streamlit y se ha desarrollado en el lenguaje de Python. Se ha utilizado como editor del código fuente la plataforma de Visual Studio Code, que además de ofrecer la posibilidad de integrar el lenguaje de desarrollo utilizado, también nos ofrece soporte para integrar otras herramientas que se han utilizado como los cuadernos de Jupyter o la integración con Github. </w:t>
-      </w:r>
-    </w:p>
-    <w:p>
-      <w:pPr>
-        <w:pStyle w:val="Normal"/>
-        <w:ind w:firstLine="708"/>
+      </w:pPr>
+      <w:r>
         <w:rPr>
           <w:sz w:val="20"/>
         </w:rPr>
-      </w:pPr>
-      <w:r>
-        <w:rPr/>
       </w:r>
     </w:p>
     <w:p>
@@ -671,7 +667,11 @@
         </w:rPr>
       </w:pPr>
       <w:r>
-        <w:rPr/>
+        <w:rPr>
+          <w:b/>
+          <w:u w:val="single"/>
+          <w:lang w:val="en-GB"/>
+        </w:rPr>
       </w:r>
     </w:p>
     <w:p>
@@ -698,7 +698,9 @@
         </w:rPr>
       </w:pPr>
       <w:r>
-        <w:rPr/>
+        <w:rPr>
+          <w:sz w:val="20"/>
+        </w:rPr>
       </w:r>
     </w:p>
     <w:p>
@@ -725,7 +727,9 @@
         </w:rPr>
       </w:pPr>
       <w:r>
-        <w:rPr/>
+        <w:rPr>
+          <w:sz w:val="20"/>
+        </w:rPr>
       </w:r>
     </w:p>
     <w:p>
@@ -791,7 +795,9 @@
         </w:rPr>
       </w:pPr>
       <w:r>
-        <w:rPr/>
+        <w:rPr>
+          <w:sz w:val="20"/>
+        </w:rPr>
       </w:r>
     </w:p>
     <w:p>
@@ -821,7 +827,9 @@
         </w:rPr>
       </w:pPr>
       <w:r>
-        <w:rPr/>
+        <w:rPr>
+          <w:sz w:val="20"/>
+        </w:rPr>
       </w:r>
     </w:p>
     <w:p>
@@ -833,7 +841,9 @@
         </w:rPr>
       </w:pPr>
       <w:r>
-        <w:rPr/>
+        <w:rPr>
+          <w:sz w:val="20"/>
+        </w:rPr>
         <w:drawing>
           <wp:anchor behindDoc="0" distT="0" distB="0" distL="0" distR="0" simplePos="0" locked="0" layoutInCell="0" allowOverlap="1" relativeHeight="2">
             <wp:simplePos x="0" y="0"/>
@@ -1337,7 +1347,9 @@
         </w:rPr>
       </w:pPr>
       <w:r>
-        <w:rPr/>
+        <w:rPr>
+          <w:sz w:val="20"/>
+        </w:rPr>
       </w:r>
     </w:p>
     <w:p>
@@ -1802,15 +1814,7 @@
           <w:u w:val="single"/>
           <w:lang w:val="en-GB"/>
         </w:rPr>
-        <w:t>E</w:t>
-      </w:r>
-      <w:r>
-        <w:rPr>
-          <w:b/>
-          <w:u w:val="single"/>
-          <w:lang w:val="en-GB"/>
-        </w:rPr>
-        <w:t>JECUCIÓN DE LA APLICACIÓN Y EJEMPLO DE CÁLCULO</w:t>
+        <w:t>EJECUCIÓN DE LA APLICACIÓN Y EJEMPLO DE CÁLCULO</w:t>
       </w:r>
     </w:p>
     <w:p>
@@ -1824,7 +1828,11 @@
         </w:rPr>
       </w:pPr>
       <w:r>
-        <w:rPr/>
+        <w:rPr>
+          <w:b/>
+          <w:u w:val="single"/>
+          <w:lang w:val="en-GB"/>
+        </w:rPr>
       </w:r>
     </w:p>
     <w:p>
@@ -1856,29 +1864,21 @@
       </w:pPr>
       <w:r>
         <w:rPr>
+          <w:lang w:val="en-GB"/>
+        </w:rPr>
+      </w:r>
+    </w:p>
+    <w:p>
+      <w:pPr>
+        <w:pStyle w:val="Normal"/>
+        <w:rPr>
+          <w:b w:val="false"/>
           <w:b w:val="false"/>
           <w:bCs w:val="false"/>
           <w:u w:val="none"/>
         </w:rPr>
-      </w:r>
-    </w:p>
-    <w:p>
-      <w:pPr>
-        <w:pStyle w:val="Normal"/>
-        <w:rPr>
-          <w:b w:val="false"/>
-          <w:b w:val="false"/>
-          <w:bCs w:val="false"/>
-          <w:u w:val="none"/>
-        </w:rPr>
-      </w:pPr>
-      <w:r>
-        <w:rPr>
-          <w:b w:val="false"/>
-          <w:bCs w:val="false"/>
-          <w:u w:val="none"/>
-          <w:lang w:val="en-GB"/>
-        </w:rPr>
+      </w:pPr>
+      <w:r>
         <w:drawing>
           <wp:anchor behindDoc="0" distT="0" distB="0" distL="0" distR="0" simplePos="0" locked="0" layoutInCell="0" allowOverlap="1" relativeHeight="12">
             <wp:simplePos x="0" y="0"/>
@@ -2160,30 +2160,7 @@
         </w:rPr>
       </w:pPr>
       <w:r>
-        <w:rPr>
-          <w:b/>
-          <w:bCs/>
-          <w:u w:val="single"/>
-        </w:rPr>
-        <w:t>ALOJAMIENTO DEL CÓDIGO DE LA APLICACIÓN EN GITHUB</w:t>
-      </w:r>
-    </w:p>
-    <w:p>
-      <w:pPr>
-        <w:pStyle w:val="Normal"/>
-        <w:rPr>
-          <w:b/>
-          <w:b/>
-          <w:bCs/>
-          <w:u w:val="single"/>
-        </w:rPr>
-      </w:pPr>
-      <w:r>
-        <w:rPr>
-          <w:b/>
-          <w:bCs/>
-          <w:u w:val="single"/>
-        </w:rPr>
+        <w:rPr/>
       </w:r>
     </w:p>
     <w:p>
@@ -2202,7 +2179,24 @@
           <w:bCs w:val="false"/>
           <w:u w:val="none"/>
         </w:rPr>
-        <w:t xml:space="preserve">Como se ha mencionado ya en el documento, desde la aplicación de Visual Studio Code, podemos integrar el desarrollo realizado con la herramienta de Github. Para concluir el documento, se </w:t>
+      </w:r>
+    </w:p>
+    <w:p>
+      <w:pPr>
+        <w:pStyle w:val="Normal"/>
+        <w:rPr>
+          <w:b w:val="false"/>
+          <w:b w:val="false"/>
+          <w:bCs w:val="false"/>
+          <w:u w:val="none"/>
+        </w:rPr>
+      </w:pPr>
+      <w:r>
+        <w:rPr>
+          <w:b w:val="false"/>
+          <w:bCs w:val="false"/>
+          <w:u w:val="none"/>
+        </w:rPr>
       </w:r>
     </w:p>
     <w:p>
@@ -2281,8 +2275,62 @@
     <w:p>
       <w:pPr>
         <w:pStyle w:val="Normal"/>
-        <w:rPr/>
-      </w:pPr>
+        <w:rPr>
+          <w:b/>
+          <w:b/>
+          <w:bCs/>
+          <w:u w:val="single"/>
+        </w:rPr>
+      </w:pPr>
+      <w:r>
+        <w:rPr>
+          <w:b/>
+          <w:bCs/>
+          <w:u w:val="single"/>
+        </w:rPr>
+        <w:t>ALOJAMIENTO DEL CÓDIGO DE LA APLICACIÓN EN GITHUB</w:t>
+      </w:r>
+    </w:p>
+    <w:p>
+      <w:pPr>
+        <w:pStyle w:val="Normal"/>
+        <w:rPr>
+          <w:b/>
+          <w:b/>
+          <w:bCs/>
+          <w:u w:val="single"/>
+        </w:rPr>
+      </w:pPr>
+      <w:r>
+        <w:rPr>
+          <w:b/>
+          <w:bCs/>
+          <w:u w:val="single"/>
+        </w:rPr>
+      </w:r>
+    </w:p>
+    <w:p>
+      <w:pPr>
+        <w:pStyle w:val="Normal"/>
+        <w:rPr/>
+      </w:pPr>
+      <w:r>
+        <w:rPr>
+          <w:b w:val="false"/>
+          <w:bCs w:val="false"/>
+          <w:u w:val="none"/>
+        </w:rPr>
+        <w:t xml:space="preserve">Como se ha mencionado ya en el documento, desde la aplicación de Visual Studio Code, podemos integrar el desarrollo realizado con la herramienta de Github. Para concluir el documento, se expone la URL en la que se ha dejado la aplicación subida: </w:t>
+      </w:r>
+      <w:r>
+        <w:rPr>
+          <w:rStyle w:val="InternetLink"/>
+          <w:b w:val="false"/>
+          <w:bCs w:val="false"/>
+          <w:u w:val="none"/>
+        </w:rPr>
+        <w:t>https://github.com/arodgom/TFM_ML_STREAMLIT/</w:t>
+      </w:r>
       <w:r>
         <w:rPr/>
         <w:t xml:space="preserve"> </w:t>

</xml_diff>